<commit_message>
Slowly doing the calculations
Backup of working code
</commit_message>
<xml_diff>
--- a/documentation/readme.docx
+++ b/documentation/readme.docx
@@ -109,92 +109,168 @@
         </w:rPr>
         <w:t>In regards to the name, use English (United States) spelling.</w:t>
       </w:r>
+    </w:p>
+    <w:p>
+      <w:pPr>
+        <w:rPr>
+          <w:lang w:val="en-AU"/>
+        </w:rPr>
+      </w:pPr>
+    </w:p>
+    <w:p>
+      <w:pPr>
+        <w:rPr>
+          <w:lang w:val="en-AU"/>
+        </w:rPr>
+      </w:pPr>
+    </w:p>
+    <w:p>
+      <w:pPr>
+        <w:pStyle w:val="Heading6"/>
+        <w:rPr>
+          <w:lang w:val="en-AU"/>
+        </w:rPr>
+      </w:pPr>
+      <w:r>
+        <w:rPr>
+          <w:lang w:val="en-AU"/>
+        </w:rPr>
+        <w:t>How to run the program via Terminal</w:t>
+      </w:r>
+    </w:p>
+    <w:p>
+      <w:pPr>
+        <w:pStyle w:val="NumberedList"/>
+        <w:rPr>
+          <w:lang w:val="en-AU"/>
+        </w:rPr>
+      </w:pPr>
+      <w:r>
+        <w:rPr>
+          <w:lang w:val="en-AU"/>
+        </w:rPr>
+        <w:t>If using Windows install “Bash on Ubuntu on Windows”</w:t>
+      </w:r>
+    </w:p>
+    <w:p>
+      <w:pPr>
+        <w:pStyle w:val="NumberedList"/>
+        <w:rPr>
+          <w:lang w:val="en-AU"/>
+        </w:rPr>
+      </w:pPr>
+      <w:r>
+        <w:rPr>
+          <w:lang w:val="en-AU"/>
+        </w:rPr>
+        <w:t>Open the terminal at the location of the combat results calculator directory</w:t>
+      </w:r>
+    </w:p>
+    <w:p>
+      <w:pPr>
+        <w:pStyle w:val="NumberedList"/>
+        <w:rPr>
+          <w:lang w:val="en-AU"/>
+        </w:rPr>
+      </w:pPr>
+      <w:r>
+        <w:rPr>
+          <w:lang w:val="en-AU"/>
+        </w:rPr>
+        <w:t xml:space="preserve">Type “g++ main.cpp </w:t>
+      </w:r>
+      <w:proofErr w:type="spellStart"/>
+      <w:r>
+        <w:rPr>
+          <w:lang w:val="en-AU"/>
+        </w:rPr>
+        <w:t>entity.h</w:t>
+      </w:r>
+      <w:proofErr w:type="spellEnd"/>
+      <w:r>
+        <w:rPr>
+          <w:lang w:val="en-AU"/>
+        </w:rPr>
+        <w:t xml:space="preserve"> entity.cpp </w:t>
+      </w:r>
+      <w:proofErr w:type="spellStart"/>
+      <w:r>
+        <w:rPr>
+          <w:lang w:val="en-AU"/>
+        </w:rPr>
+        <w:t>fileImporter.h</w:t>
+      </w:r>
+      <w:proofErr w:type="spellEnd"/>
+      <w:r>
+        <w:rPr>
+          <w:lang w:val="en-AU"/>
+        </w:rPr>
+        <w:t xml:space="preserve"> fileImporter.cpp </w:t>
+      </w:r>
+      <w:proofErr w:type="spellStart"/>
+      <w:r>
+        <w:rPr>
+          <w:lang w:val="en-AU"/>
+        </w:rPr>
+        <w:t>calculator.h</w:t>
+      </w:r>
+      <w:proofErr w:type="spellEnd"/>
+      <w:r>
+        <w:rPr>
+          <w:lang w:val="en-AU"/>
+        </w:rPr>
+        <w:t xml:space="preserve"> calculator.cpp </w:t>
+      </w:r>
+      <w:r>
+        <w:rPr>
+          <w:lang w:val="en-AU"/>
+        </w:rPr>
+        <w:t xml:space="preserve">–o test – </w:t>
+      </w:r>
+      <w:proofErr w:type="spellStart"/>
+      <w:r>
+        <w:rPr>
+          <w:lang w:val="en-AU"/>
+        </w:rPr>
+        <w:t>std</w:t>
+      </w:r>
+      <w:proofErr w:type="spellEnd"/>
+      <w:r>
+        <w:rPr>
+          <w:lang w:val="en-AU"/>
+        </w:rPr>
+        <w:t>=</w:t>
+      </w:r>
+      <w:proofErr w:type="spellStart"/>
+      <w:r>
+        <w:rPr>
+          <w:lang w:val="en-AU"/>
+        </w:rPr>
+        <w:t>c++</w:t>
+      </w:r>
+      <w:proofErr w:type="spellEnd"/>
+      <w:r>
+        <w:rPr>
+          <w:lang w:val="en-AU"/>
+        </w:rPr>
+        <w:t>11”</w:t>
+      </w:r>
+    </w:p>
+    <w:p>
+      <w:pPr>
+        <w:pStyle w:val="NumberedList"/>
+        <w:rPr>
+          <w:lang w:val="en-AU"/>
+        </w:rPr>
+      </w:pPr>
+      <w:r>
+        <w:rPr>
+          <w:lang w:val="en-AU"/>
+        </w:rPr>
+        <w:t>Type “./test”</w:t>
+      </w:r>
       <w:bookmarkStart w:id="0" w:name="_GoBack"/>
       <w:bookmarkEnd w:id="0"/>
-    </w:p>
-    <w:p>
-      <w:pPr>
-        <w:rPr>
-          <w:lang w:val="en-AU"/>
-        </w:rPr>
-      </w:pPr>
-    </w:p>
-    <w:p>
-      <w:pPr>
-        <w:rPr>
-          <w:lang w:val="en-AU"/>
-        </w:rPr>
-      </w:pPr>
-    </w:p>
-    <w:p>
-      <w:pPr>
-        <w:pStyle w:val="Heading6"/>
-        <w:rPr>
-          <w:lang w:val="en-AU"/>
-        </w:rPr>
-      </w:pPr>
-      <w:r>
-        <w:rPr>
-          <w:lang w:val="en-AU"/>
-        </w:rPr>
-        <w:t>How to run the program via Terminal</w:t>
-      </w:r>
-    </w:p>
-    <w:p>
-      <w:pPr>
-        <w:pStyle w:val="NumberedList"/>
-        <w:rPr>
-          <w:lang w:val="en-AU"/>
-        </w:rPr>
-      </w:pPr>
-      <w:r>
-        <w:rPr>
-          <w:lang w:val="en-AU"/>
-        </w:rPr>
-        <w:t>If using Windows install “Bash on Ubuntu on Windows”</w:t>
-      </w:r>
-    </w:p>
-    <w:p>
-      <w:pPr>
-        <w:pStyle w:val="NumberedList"/>
-        <w:rPr>
-          <w:lang w:val="en-AU"/>
-        </w:rPr>
-      </w:pPr>
-      <w:r>
-        <w:rPr>
-          <w:lang w:val="en-AU"/>
-        </w:rPr>
-        <w:t>Open the terminal at the location of the combat results calculator directory</w:t>
-      </w:r>
-    </w:p>
-    <w:p>
-      <w:pPr>
-        <w:pStyle w:val="NumberedList"/>
-        <w:rPr>
-          <w:lang w:val="en-AU"/>
-        </w:rPr>
-      </w:pPr>
-      <w:r>
-        <w:rPr>
-          <w:lang w:val="en-AU"/>
-        </w:rPr>
-        <w:t>Type “g++ main.cpp entity.h entity.cpp fileImporter.h fileImporter.cpp –o test – std=c++11”</w:t>
-      </w:r>
-    </w:p>
-    <w:p>
-      <w:pPr>
-        <w:pStyle w:val="NumberedList"/>
-        <w:rPr>
-          <w:lang w:val="en-AU"/>
-        </w:rPr>
-      </w:pPr>
-      <w:r>
-        <w:rPr>
-          <w:lang w:val="en-AU"/>
-        </w:rPr>
-        <w:t>Type “./test”</w:t>
-      </w:r>
     </w:p>
     <w:p>
       <w:pPr>
@@ -450,8 +526,13 @@
     <w:pPr>
       <w:pStyle w:val="Header"/>
     </w:pPr>
+    <w:proofErr w:type="spellStart"/>
     <w:r>
-      <w:t>AoE II: The Bo</w:t>
+      <w:t>AoE</w:t>
+    </w:r>
+    <w:proofErr w:type="spellEnd"/>
+    <w:r>
+      <w:t xml:space="preserve"> II: The Bo</w:t>
     </w:r>
     <w:r>
       <w:t>ard Game -</w:t>
@@ -466,8 +547,13 @@
       <w:tab/>
       <w:t xml:space="preserve">Written by </w:t>
     </w:r>
+    <w:proofErr w:type="spellStart"/>
     <w:r>
-      <w:t>Korei Khan</w:t>
+      <w:t>Korei</w:t>
+    </w:r>
+    <w:proofErr w:type="spellEnd"/>
+    <w:r>
+      <w:t xml:space="preserve"> Khan</w:t>
     </w:r>
   </w:p>
 </w:hdr>
@@ -2364,7 +2450,7 @@
 </file>
 
 <file path=customXml/itemProps1.xml><?xml version="1.0" encoding="utf-8"?>
-<ds:datastoreItem xmlns:ds="http://schemas.openxmlformats.org/officeDocument/2006/customXml" ds:itemID="{274F3170-6F61-4F69-940F-BFB9C97E36AA}">
+<ds:datastoreItem xmlns:ds="http://schemas.openxmlformats.org/officeDocument/2006/customXml" ds:itemID="{895B00A8-5121-4C41-93C4-45AF3D3331CB}">
   <ds:schemaRefs>
     <ds:schemaRef ds:uri="http://schemas.openxmlformats.org/officeDocument/2006/bibliography"/>
   </ds:schemaRefs>

</xml_diff>

<commit_message>
Just need to figure out event cards I think
</commit_message>
<xml_diff>
--- a/documentation/readme.docx
+++ b/documentation/readme.docx
@@ -141,10 +141,16 @@
     <w:p>
       <w:pPr>
         <w:pStyle w:val="NumberedList"/>
-        <w:rPr>
-          <w:lang w:val="en-AU"/>
-        </w:rPr>
-      </w:pPr>
+        <w:numPr>
+          <w:ilvl w:val="0"/>
+          <w:numId w:val="7"/>
+        </w:numPr>
+        <w:rPr>
+          <w:lang w:val="en-AU"/>
+        </w:rPr>
+      </w:pPr>
+      <w:bookmarkStart w:id="0" w:name="_GoBack"/>
+      <w:bookmarkEnd w:id="0"/>
       <w:r>
         <w:rPr>
           <w:lang w:val="en-AU"/>
@@ -163,7 +169,7 @@
         <w:rPr>
           <w:lang w:val="en-AU"/>
         </w:rPr>
-        <w:t>Open the terminal at the location of the combat results calculator directory</w:t>
+        <w:t>Set the Terminal to the dark theme</w:t>
       </w:r>
     </w:p>
     <w:p>
@@ -177,83 +183,7 @@
         <w:rPr>
           <w:lang w:val="en-AU"/>
         </w:rPr>
-        <w:t xml:space="preserve">Type “g++ main.cpp </w:t>
-      </w:r>
-      <w:proofErr w:type="spellStart"/>
-      <w:r>
-        <w:rPr>
-          <w:lang w:val="en-AU"/>
-        </w:rPr>
-        <w:t>entity.h</w:t>
-      </w:r>
-      <w:proofErr w:type="spellEnd"/>
-      <w:r>
-        <w:rPr>
-          <w:lang w:val="en-AU"/>
-        </w:rPr>
-        <w:t xml:space="preserve"> entity.cpp </w:t>
-      </w:r>
-      <w:proofErr w:type="spellStart"/>
-      <w:r>
-        <w:rPr>
-          <w:lang w:val="en-AU"/>
-        </w:rPr>
-        <w:t>fileImporter.h</w:t>
-      </w:r>
-      <w:proofErr w:type="spellEnd"/>
-      <w:r>
-        <w:rPr>
-          <w:lang w:val="en-AU"/>
-        </w:rPr>
-        <w:t xml:space="preserve"> fileImporter.cpp </w:t>
-      </w:r>
-      <w:proofErr w:type="spellStart"/>
-      <w:r>
-        <w:rPr>
-          <w:lang w:val="en-AU"/>
-        </w:rPr>
-        <w:t>calculator.h</w:t>
-      </w:r>
-      <w:proofErr w:type="spellEnd"/>
-      <w:r>
-        <w:rPr>
-          <w:lang w:val="en-AU"/>
-        </w:rPr>
-        <w:t xml:space="preserve"> calculator.cpp </w:t>
-      </w:r>
-      <w:r>
-        <w:rPr>
-          <w:lang w:val="en-AU"/>
-        </w:rPr>
-        <w:t xml:space="preserve">–o test – </w:t>
-      </w:r>
-      <w:proofErr w:type="spellStart"/>
-      <w:r>
-        <w:rPr>
-          <w:lang w:val="en-AU"/>
-        </w:rPr>
-        <w:t>std</w:t>
-      </w:r>
-      <w:proofErr w:type="spellEnd"/>
-      <w:r>
-        <w:rPr>
-          <w:lang w:val="en-AU"/>
-        </w:rPr>
-        <w:t>=</w:t>
-      </w:r>
-      <w:proofErr w:type="spellStart"/>
-      <w:r>
-        <w:rPr>
-          <w:lang w:val="en-AU"/>
-        </w:rPr>
-        <w:t>c++</w:t>
-      </w:r>
-      <w:proofErr w:type="spellEnd"/>
-      <w:r>
-        <w:rPr>
-          <w:lang w:val="en-AU"/>
-        </w:rPr>
-        <w:t>11”</w:t>
+        <w:t>Open the terminal at the location of the combat results calculator directory</w:t>
       </w:r>
     </w:p>
     <w:p>
@@ -267,10 +197,98 @@
         <w:rPr>
           <w:lang w:val="en-AU"/>
         </w:rPr>
+        <w:t xml:space="preserve">Type “g++ main.cpp </w:t>
+      </w:r>
+      <w:proofErr w:type="spellStart"/>
+      <w:r>
+        <w:rPr>
+          <w:lang w:val="en-AU"/>
+        </w:rPr>
+        <w:t>entity.h</w:t>
+      </w:r>
+      <w:proofErr w:type="spellEnd"/>
+      <w:r>
+        <w:rPr>
+          <w:lang w:val="en-AU"/>
+        </w:rPr>
+        <w:t xml:space="preserve"> entity.cpp </w:t>
+      </w:r>
+      <w:proofErr w:type="spellStart"/>
+      <w:r>
+        <w:rPr>
+          <w:lang w:val="en-AU"/>
+        </w:rPr>
+        <w:t>fileImporter.h</w:t>
+      </w:r>
+      <w:proofErr w:type="spellEnd"/>
+      <w:r>
+        <w:rPr>
+          <w:lang w:val="en-AU"/>
+        </w:rPr>
+        <w:t xml:space="preserve"> fileImporter.cpp </w:t>
+      </w:r>
+      <w:proofErr w:type="spellStart"/>
+      <w:r>
+        <w:rPr>
+          <w:lang w:val="en-AU"/>
+        </w:rPr>
+        <w:t>calculator.h</w:t>
+      </w:r>
+      <w:proofErr w:type="spellEnd"/>
+      <w:r>
+        <w:rPr>
+          <w:lang w:val="en-AU"/>
+        </w:rPr>
+        <w:t xml:space="preserve"> calculator.cpp </w:t>
+      </w:r>
+      <w:r>
+        <w:rPr>
+          <w:lang w:val="en-AU"/>
+        </w:rPr>
+        <w:t xml:space="preserve">–o test – </w:t>
+      </w:r>
+      <w:proofErr w:type="spellStart"/>
+      <w:r>
+        <w:rPr>
+          <w:lang w:val="en-AU"/>
+        </w:rPr>
+        <w:t>std</w:t>
+      </w:r>
+      <w:proofErr w:type="spellEnd"/>
+      <w:r>
+        <w:rPr>
+          <w:lang w:val="en-AU"/>
+        </w:rPr>
+        <w:t>=</w:t>
+      </w:r>
+      <w:proofErr w:type="spellStart"/>
+      <w:r>
+        <w:rPr>
+          <w:lang w:val="en-AU"/>
+        </w:rPr>
+        <w:t>c++</w:t>
+      </w:r>
+      <w:proofErr w:type="spellEnd"/>
+      <w:r>
+        <w:rPr>
+          <w:lang w:val="en-AU"/>
+        </w:rPr>
+        <w:t>11”</w:t>
+      </w:r>
+    </w:p>
+    <w:p>
+      <w:pPr>
+        <w:pStyle w:val="NumberedList"/>
+        <w:rPr>
+          <w:lang w:val="en-AU"/>
+        </w:rPr>
+      </w:pPr>
+      <w:r>
+        <w:rPr>
+          <w:lang w:val="en-AU"/>
+        </w:rPr>
         <w:t>Type “./test”</w:t>
       </w:r>
-      <w:bookmarkStart w:id="0" w:name="_GoBack"/>
-      <w:bookmarkEnd w:id="0"/>
     </w:p>
     <w:p>
       <w:pPr>
@@ -1072,6 +1090,36 @@
     </w:lvlOverride>
   </w:num>
   <w:num w:numId="6">
+    <w:abstractNumId w:val="2"/>
+    <w:lvlOverride w:ilvl="0">
+      <w:startOverride w:val="1"/>
+    </w:lvlOverride>
+    <w:lvlOverride w:ilvl="1">
+      <w:startOverride w:val="1"/>
+    </w:lvlOverride>
+    <w:lvlOverride w:ilvl="2">
+      <w:startOverride w:val="1"/>
+    </w:lvlOverride>
+    <w:lvlOverride w:ilvl="3">
+      <w:startOverride w:val="1"/>
+    </w:lvlOverride>
+    <w:lvlOverride w:ilvl="4">
+      <w:startOverride w:val="1"/>
+    </w:lvlOverride>
+    <w:lvlOverride w:ilvl="5">
+      <w:startOverride w:val="1"/>
+    </w:lvlOverride>
+    <w:lvlOverride w:ilvl="6">
+      <w:startOverride w:val="1"/>
+    </w:lvlOverride>
+    <w:lvlOverride w:ilvl="7">
+      <w:startOverride w:val="1"/>
+    </w:lvlOverride>
+    <w:lvlOverride w:ilvl="8">
+      <w:startOverride w:val="1"/>
+    </w:lvlOverride>
+  </w:num>
+  <w:num w:numId="7">
     <w:abstractNumId w:val="2"/>
     <w:lvlOverride w:ilvl="0">
       <w:startOverride w:val="1"/>
@@ -2450,7 +2498,7 @@
 </file>
 
 <file path=customXml/itemProps1.xml><?xml version="1.0" encoding="utf-8"?>
-<ds:datastoreItem xmlns:ds="http://schemas.openxmlformats.org/officeDocument/2006/customXml" ds:itemID="{895B00A8-5121-4C41-93C4-45AF3D3331CB}">
+<ds:datastoreItem xmlns:ds="http://schemas.openxmlformats.org/officeDocument/2006/customXml" ds:itemID="{93ACC9CF-D042-4999-AD72-1934A625778C}">
   <ds:schemaRefs>
     <ds:schemaRef ds:uri="http://schemas.openxmlformats.org/officeDocument/2006/bibliography"/>
   </ds:schemaRefs>

</xml_diff>

<commit_message>
Just a few tricky parts to go
</commit_message>
<xml_diff>
--- a/documentation/readme.docx
+++ b/documentation/readme.docx
@@ -119,13 +119,6 @@
     </w:p>
     <w:p>
       <w:pPr>
-        <w:rPr>
-          <w:lang w:val="en-AU"/>
-        </w:rPr>
-      </w:pPr>
-    </w:p>
-    <w:p>
-      <w:pPr>
         <w:pStyle w:val="Heading6"/>
         <w:rPr>
           <w:lang w:val="en-AU"/>
@@ -149,8 +142,6 @@
           <w:lang w:val="en-AU"/>
         </w:rPr>
       </w:pPr>
-      <w:bookmarkStart w:id="0" w:name="_GoBack"/>
-      <w:bookmarkEnd w:id="0"/>
       <w:r>
         <w:rPr>
           <w:lang w:val="en-AU"/>
@@ -197,83 +188,31 @@
         <w:rPr>
           <w:lang w:val="en-AU"/>
         </w:rPr>
-        <w:t xml:space="preserve">Type “g++ main.cpp </w:t>
-      </w:r>
-      <w:proofErr w:type="spellStart"/>
-      <w:r>
-        <w:rPr>
-          <w:lang w:val="en-AU"/>
-        </w:rPr>
-        <w:t>entity.h</w:t>
-      </w:r>
-      <w:proofErr w:type="spellEnd"/>
-      <w:r>
-        <w:rPr>
-          <w:lang w:val="en-AU"/>
-        </w:rPr>
-        <w:t xml:space="preserve"> entity.cpp </w:t>
-      </w:r>
-      <w:proofErr w:type="spellStart"/>
-      <w:r>
-        <w:rPr>
-          <w:lang w:val="en-AU"/>
-        </w:rPr>
-        <w:t>fileImporter.h</w:t>
-      </w:r>
-      <w:proofErr w:type="spellEnd"/>
-      <w:r>
-        <w:rPr>
-          <w:lang w:val="en-AU"/>
-        </w:rPr>
-        <w:t xml:space="preserve"> fileImporter.cpp </w:t>
-      </w:r>
-      <w:proofErr w:type="spellStart"/>
-      <w:r>
-        <w:rPr>
-          <w:lang w:val="en-AU"/>
-        </w:rPr>
-        <w:t>calculator.h</w:t>
-      </w:r>
-      <w:proofErr w:type="spellEnd"/>
-      <w:r>
-        <w:rPr>
-          <w:lang w:val="en-AU"/>
-        </w:rPr>
-        <w:t xml:space="preserve"> calculator.cpp </w:t>
+        <w:t xml:space="preserve">Type “g++ main.cpp entity.h entity.cpp fileImporter.h fileImporter.cpp </w:t>
       </w:r>
       <w:r>
         <w:rPr>
           <w:lang w:val="en-AU"/>
         </w:rPr>
-        <w:t xml:space="preserve">–o test – </w:t>
+        <w:t xml:space="preserve">calculator.h calculator.cpp </w:t>
       </w:r>
-      <w:proofErr w:type="spellStart"/>
       <w:r>
         <w:rPr>
           <w:lang w:val="en-AU"/>
         </w:rPr>
-        <w:t>std</w:t>
+        <w:t xml:space="preserve">–o </w:t>
       </w:r>
-      <w:proofErr w:type="spellEnd"/>
       <w:r>
         <w:rPr>
           <w:lang w:val="en-AU"/>
         </w:rPr>
-        <w:t>=</w:t>
+        <w:t>run</w:t>
       </w:r>
-      <w:proofErr w:type="spellStart"/>
       <w:r>
         <w:rPr>
           <w:lang w:val="en-AU"/>
         </w:rPr>
-        <w:t>c++</w:t>
-      </w:r>
-      <w:proofErr w:type="spellEnd"/>
-      <w:r>
-        <w:rPr>
-          <w:lang w:val="en-AU"/>
-        </w:rPr>
-        <w:t>11”</w:t>
+        <w:t xml:space="preserve"> – std=c++11”</w:t>
       </w:r>
     </w:p>
     <w:p>
@@ -287,7 +226,21 @@
         <w:rPr>
           <w:lang w:val="en-AU"/>
         </w:rPr>
-        <w:t>Type “./test”</w:t>
+        <w:t>Type “./</w:t>
+      </w:r>
+      <w:r>
+        <w:rPr>
+          <w:lang w:val="en-AU"/>
+        </w:rPr>
+        <w:t>run</w:t>
+      </w:r>
+      <w:bookmarkStart w:id="0" w:name="_GoBack"/>
+      <w:bookmarkEnd w:id="0"/>
+      <w:r>
+        <w:rPr>
+          <w:lang w:val="en-AU"/>
+        </w:rPr>
+        <w:t>”</w:t>
       </w:r>
     </w:p>
     <w:p>
@@ -544,13 +497,8 @@
     <w:pPr>
       <w:pStyle w:val="Header"/>
     </w:pPr>
-    <w:proofErr w:type="spellStart"/>
     <w:r>
-      <w:t>AoE</w:t>
-    </w:r>
-    <w:proofErr w:type="spellEnd"/>
-    <w:r>
-      <w:t xml:space="preserve"> II: The Bo</w:t>
+      <w:t>AoE II: The Bo</w:t>
     </w:r>
     <w:r>
       <w:t>ard Game -</w:t>
@@ -565,13 +513,8 @@
       <w:tab/>
       <w:t xml:space="preserve">Written by </w:t>
     </w:r>
-    <w:proofErr w:type="spellStart"/>
     <w:r>
-      <w:t>Korei</w:t>
-    </w:r>
-    <w:proofErr w:type="spellEnd"/>
-    <w:r>
-      <w:t xml:space="preserve"> Khan</w:t>
+      <w:t>Korei Khan</w:t>
     </w:r>
   </w:p>
 </w:hdr>
@@ -2498,7 +2441,7 @@
 </file>
 
 <file path=customXml/itemProps1.xml><?xml version="1.0" encoding="utf-8"?>
-<ds:datastoreItem xmlns:ds="http://schemas.openxmlformats.org/officeDocument/2006/customXml" ds:itemID="{93ACC9CF-D042-4999-AD72-1934A625778C}">
+<ds:datastoreItem xmlns:ds="http://schemas.openxmlformats.org/officeDocument/2006/customXml" ds:itemID="{D1E64E18-2F56-44DA-8D9F-D331856D0164}">
   <ds:schemaRefs>
     <ds:schemaRef ds:uri="http://schemas.openxmlformats.org/officeDocument/2006/bibliography"/>
   </ds:schemaRefs>

</xml_diff>

<commit_message>
Just 5 or so tricky event cards + Sound to go I hope
</commit_message>
<xml_diff>
--- a/documentation/readme.docx
+++ b/documentation/readme.docx
@@ -188,13 +188,49 @@
         <w:rPr>
           <w:lang w:val="en-AU"/>
         </w:rPr>
-        <w:t xml:space="preserve">Type “g++ main.cpp entity.h entity.cpp fileImporter.h fileImporter.cpp </w:t>
-      </w:r>
-      <w:r>
-        <w:rPr>
-          <w:lang w:val="en-AU"/>
-        </w:rPr>
-        <w:t xml:space="preserve">calculator.h calculator.cpp </w:t>
+        <w:t xml:space="preserve">Type “g++ main.cpp </w:t>
+      </w:r>
+      <w:proofErr w:type="spellStart"/>
+      <w:r>
+        <w:rPr>
+          <w:lang w:val="en-AU"/>
+        </w:rPr>
+        <w:t>entity.h</w:t>
+      </w:r>
+      <w:proofErr w:type="spellEnd"/>
+      <w:r>
+        <w:rPr>
+          <w:lang w:val="en-AU"/>
+        </w:rPr>
+        <w:t xml:space="preserve"> entity.cpp </w:t>
+      </w:r>
+      <w:proofErr w:type="spellStart"/>
+      <w:r>
+        <w:rPr>
+          <w:lang w:val="en-AU"/>
+        </w:rPr>
+        <w:t>fileImporter.h</w:t>
+      </w:r>
+      <w:proofErr w:type="spellEnd"/>
+      <w:r>
+        <w:rPr>
+          <w:lang w:val="en-AU"/>
+        </w:rPr>
+        <w:t xml:space="preserve"> fileImporter.cpp </w:t>
+      </w:r>
+      <w:proofErr w:type="spellStart"/>
+      <w:r>
+        <w:rPr>
+          <w:lang w:val="en-AU"/>
+        </w:rPr>
+        <w:t>calculator.h</w:t>
+      </w:r>
+      <w:proofErr w:type="spellEnd"/>
+      <w:r>
+        <w:rPr>
+          <w:lang w:val="en-AU"/>
+        </w:rPr>
+        <w:t xml:space="preserve"> calculator.cpp </w:t>
       </w:r>
       <w:r>
         <w:rPr>
@@ -212,7 +248,35 @@
         <w:rPr>
           <w:lang w:val="en-AU"/>
         </w:rPr>
-        <w:t xml:space="preserve"> – std=c++11”</w:t>
+        <w:t xml:space="preserve"> – </w:t>
+      </w:r>
+      <w:proofErr w:type="spellStart"/>
+      <w:r>
+        <w:rPr>
+          <w:lang w:val="en-AU"/>
+        </w:rPr>
+        <w:t>std</w:t>
+      </w:r>
+      <w:proofErr w:type="spellEnd"/>
+      <w:r>
+        <w:rPr>
+          <w:lang w:val="en-AU"/>
+        </w:rPr>
+        <w:t>=</w:t>
+      </w:r>
+      <w:proofErr w:type="spellStart"/>
+      <w:r>
+        <w:rPr>
+          <w:lang w:val="en-AU"/>
+        </w:rPr>
+        <w:t>c++</w:t>
+      </w:r>
+      <w:proofErr w:type="spellEnd"/>
+      <w:r>
+        <w:rPr>
+          <w:lang w:val="en-AU"/>
+        </w:rPr>
+        <w:t>11”</w:t>
       </w:r>
     </w:p>
     <w:p>
@@ -234,8 +298,6 @@
         </w:rPr>
         <w:t>run</w:t>
       </w:r>
-      <w:bookmarkStart w:id="0" w:name="_GoBack"/>
-      <w:bookmarkEnd w:id="0"/>
       <w:r>
         <w:rPr>
           <w:lang w:val="en-AU"/>
@@ -258,23 +320,31 @@
     </w:p>
     <w:p>
       <w:pPr>
-        <w:pStyle w:val="NumberedList"/>
-        <w:numPr>
-          <w:ilvl w:val="0"/>
-          <w:numId w:val="0"/>
-        </w:numPr>
-        <w:ind w:left="454" w:hanging="454"/>
-        <w:rPr>
-          <w:lang w:val="en-AU"/>
-        </w:rPr>
-      </w:pPr>
+        <w:pStyle w:val="Heading6"/>
+        <w:rPr>
+          <w:lang w:val="en-AU"/>
+        </w:rPr>
+      </w:pPr>
+      <w:r>
+        <w:rPr>
+          <w:lang w:val="en-AU"/>
+        </w:rPr>
+        <w:t>Assisted attack reminder</w:t>
+      </w:r>
     </w:p>
     <w:p>
       <w:pPr>
-        <w:rPr>
-          <w:lang w:val="en-AU"/>
-        </w:rPr>
-      </w:pPr>
+        <w:pStyle w:val="ListParagraph"/>
+        <w:rPr>
+          <w:lang w:val="en-AU"/>
+        </w:rPr>
+      </w:pPr>
+      <w:r>
+        <w:rPr>
+          <w:lang w:val="en-AU"/>
+        </w:rPr>
+        <w:t>If you are performing an assisted attack (where multiple units attack a single target) then you will have to enter each unit and the single target separately into the program.</w:t>
+      </w:r>
     </w:p>
     <w:p>
       <w:pPr>
@@ -282,6 +352,196 @@
           <w:lang w:val="en-AU"/>
         </w:rPr>
       </w:pPr>
+    </w:p>
+    <w:p>
+      <w:pPr>
+        <w:pStyle w:val="Heading6"/>
+        <w:rPr>
+          <w:lang w:val="en-AU"/>
+        </w:rPr>
+      </w:pPr>
+      <w:r>
+        <w:rPr>
+          <w:lang w:val="en-AU"/>
+        </w:rPr>
+        <w:t>Event cards reminder</w:t>
+      </w:r>
+    </w:p>
+    <w:p>
+      <w:pPr>
+        <w:pStyle w:val="ListParagraph"/>
+        <w:rPr>
+          <w:lang w:val="en-AU"/>
+        </w:rPr>
+      </w:pPr>
+      <w:r>
+        <w:rPr>
+          <w:lang w:val="en-AU"/>
+        </w:rPr>
+        <w:t xml:space="preserve">I excluded event cards that seemed irrelevant to </w:t>
+      </w:r>
+      <w:r>
+        <w:rPr>
+          <w:lang w:val="en-AU"/>
+        </w:rPr>
+        <w:t>the process of determining who wins a ba</w:t>
+      </w:r>
+      <w:r>
+        <w:rPr>
+          <w:lang w:val="en-AU"/>
+        </w:rPr>
+        <w:t>ttle</w:t>
+      </w:r>
+      <w:r>
+        <w:rPr>
+          <w:lang w:val="en-AU"/>
+        </w:rPr>
+        <w:t>.</w:t>
+      </w:r>
+    </w:p>
+    <w:p>
+      <w:pPr>
+        <w:pStyle w:val="ListParagraph"/>
+        <w:rPr>
+          <w:b/>
+          <w:lang w:val="en-AU"/>
+        </w:rPr>
+      </w:pPr>
+      <w:r>
+        <w:rPr>
+          <w:b/>
+          <w:lang w:val="en-AU"/>
+        </w:rPr>
+        <w:t>Irrelevant event card examples:</w:t>
+      </w:r>
+    </w:p>
+    <w:p>
+      <w:pPr>
+        <w:pStyle w:val="ListParagraph"/>
+        <w:numPr>
+          <w:ilvl w:val="1"/>
+          <w:numId w:val="3"/>
+        </w:numPr>
+        <w:rPr>
+          <w:lang w:val="en-AU"/>
+        </w:rPr>
+      </w:pPr>
+      <w:r>
+        <w:rPr>
+          <w:lang w:val="en-AU"/>
+        </w:rPr>
+        <w:t>T</w:t>
+      </w:r>
+      <w:r>
+        <w:rPr>
+          <w:lang w:val="en-AU"/>
+        </w:rPr>
+        <w:t xml:space="preserve">he </w:t>
+      </w:r>
+      <w:r>
+        <w:rPr>
+          <w:lang w:val="en-AU"/>
+        </w:rPr>
+        <w:t>Bad Omen event</w:t>
+      </w:r>
+      <w:r>
+        <w:rPr>
+          <w:lang w:val="en-AU"/>
+        </w:rPr>
+        <w:t xml:space="preserve"> card </w:t>
+      </w:r>
+      <w:bookmarkStart w:id="0" w:name="_GoBack"/>
+      <w:r>
+        <w:rPr>
+          <w:lang w:val="en-AU"/>
+        </w:rPr>
+        <w:t xml:space="preserve">that </w:t>
+      </w:r>
+      <w:bookmarkEnd w:id="0"/>
+      <w:r>
+        <w:rPr>
+          <w:lang w:val="en-AU"/>
+        </w:rPr>
+        <w:t xml:space="preserve">deals 5 damage to a unit card based on the number of monks on that unit card does not require </w:t>
+      </w:r>
+      <w:r>
+        <w:rPr>
+          <w:lang w:val="en-AU"/>
+        </w:rPr>
+        <w:t xml:space="preserve">extensive </w:t>
+      </w:r>
+      <w:r>
+        <w:rPr>
+          <w:lang w:val="en-AU"/>
+        </w:rPr>
+        <w:t>information about battle participants. The user should be able to perform such calculations independently to the program.</w:t>
+      </w:r>
+      <w:r>
+        <w:rPr>
+          <w:lang w:val="en-AU"/>
+        </w:rPr>
+        <w:t xml:space="preserve"> In other words, certain event cards despite dealing with combat related information are irrelevant if not </w:t>
+      </w:r>
+      <w:r>
+        <w:rPr>
+          <w:lang w:val="en-AU"/>
+        </w:rPr>
+        <w:t>affecting</w:t>
+      </w:r>
+      <w:r>
+        <w:rPr>
+          <w:lang w:val="en-AU"/>
+        </w:rPr>
+        <w:t xml:space="preserve"> a battle.</w:t>
+      </w:r>
+    </w:p>
+    <w:p>
+      <w:pPr>
+        <w:pStyle w:val="ListParagraph"/>
+        <w:numPr>
+          <w:ilvl w:val="1"/>
+          <w:numId w:val="3"/>
+        </w:numPr>
+        <w:rPr>
+          <w:lang w:val="en-AU"/>
+        </w:rPr>
+      </w:pPr>
+      <w:r>
+        <w:rPr>
+          <w:lang w:val="en-AU"/>
+        </w:rPr>
+        <w:t xml:space="preserve">The </w:t>
+      </w:r>
+      <w:r>
+        <w:rPr>
+          <w:lang w:val="en-AU"/>
+        </w:rPr>
+        <w:t>Rough Waters event</w:t>
+      </w:r>
+      <w:r>
+        <w:rPr>
+          <w:lang w:val="en-AU"/>
+        </w:rPr>
+        <w:t xml:space="preserve"> card says that the target ship may not defend this turn pertains to whether or not that entity can enter a battle and nothing to do with what happens if the entity is in a battle. </w:t>
+      </w:r>
+      <w:r>
+        <w:rPr>
+          <w:lang w:val="en-AU"/>
+        </w:rPr>
+        <w:t xml:space="preserve">In other words, event cards dealing with whether </w:t>
+      </w:r>
+      <w:r>
+        <w:rPr>
+          <w:lang w:val="en-AU"/>
+        </w:rPr>
+        <w:t>entities are eligible to enter a battle are irrelevant.</w:t>
+      </w:r>
+      <w:r>
+        <w:rPr>
+          <w:lang w:val="en-AU"/>
+        </w:rPr>
+        <w:t xml:space="preserve"> </w:t>
+      </w:r>
     </w:p>
     <w:sectPr>
       <w:headerReference w:type="default" r:id="rId8"/>
@@ -497,8 +757,13 @@
     <w:pPr>
       <w:pStyle w:val="Header"/>
     </w:pPr>
+    <w:proofErr w:type="spellStart"/>
     <w:r>
-      <w:t>AoE II: The Bo</w:t>
+      <w:t>AoE</w:t>
+    </w:r>
+    <w:proofErr w:type="spellEnd"/>
+    <w:r>
+      <w:t xml:space="preserve"> II: The Bo</w:t>
     </w:r>
     <w:r>
       <w:t>ard Game -</w:t>
@@ -513,8 +778,13 @@
       <w:tab/>
       <w:t xml:space="preserve">Written by </w:t>
     </w:r>
+    <w:proofErr w:type="spellStart"/>
     <w:r>
-      <w:t>Korei Khan</w:t>
+      <w:t>Korei</w:t>
+    </w:r>
+    <w:proofErr w:type="spellEnd"/>
+    <w:r>
+      <w:t xml:space="preserve"> Khan</w:t>
     </w:r>
   </w:p>
 </w:hdr>
@@ -2441,7 +2711,7 @@
 </file>
 
 <file path=customXml/itemProps1.xml><?xml version="1.0" encoding="utf-8"?>
-<ds:datastoreItem xmlns:ds="http://schemas.openxmlformats.org/officeDocument/2006/customXml" ds:itemID="{D1E64E18-2F56-44DA-8D9F-D331856D0164}">
+<ds:datastoreItem xmlns:ds="http://schemas.openxmlformats.org/officeDocument/2006/customXml" ds:itemID="{25AD6EF2-4E99-4586-8E4F-8B73F82B7DE9}">
   <ds:schemaRefs>
     <ds:schemaRef ds:uri="http://schemas.openxmlformats.org/officeDocument/2006/bibliography"/>
   </ds:schemaRefs>

</xml_diff>